<commit_message>
integration whith google analitics
</commit_message>
<xml_diff>
--- a/public/Files/JoseVisosoCV2020.docx
+++ b/public/Files/JoseVisosoCV2020.docx
@@ -404,7 +404,43 @@
           <w:szCs w:val="21"/>
           <w:lang w:val="en-US"/>
         </w:rPr>
-        <w:t xml:space="preserve"> Agile, Waterfall, Lean Startup Methodology </w:t>
+        <w:t xml:space="preserve"> Agile, Waterfall, Lean Startup Methodology</w:t>
+      </w:r>
+      <w:r>
+        <w:rPr>
+          <w:rFonts w:asciiTheme="minorHAnsi" w:hAnsiTheme="minorHAnsi" w:cstheme="minorHAnsi"/>
+          <w:sz w:val="21"/>
+          <w:szCs w:val="21"/>
+          <w:lang w:val="en-US"/>
+        </w:rPr>
+        <w:t>, People Skil</w:t>
+      </w:r>
+      <w:r>
+        <w:rPr>
+          <w:rFonts w:asciiTheme="minorHAnsi" w:hAnsiTheme="minorHAnsi" w:cstheme="minorHAnsi"/>
+          <w:sz w:val="21"/>
+          <w:szCs w:val="21"/>
+          <w:lang w:val="en-US"/>
+        </w:rPr>
+        <w:t>l</w:t>
+      </w:r>
+      <w:r>
+        <w:rPr>
+          <w:rFonts w:asciiTheme="minorHAnsi" w:hAnsiTheme="minorHAnsi" w:cstheme="minorHAnsi"/>
+          <w:sz w:val="21"/>
+          <w:szCs w:val="21"/>
+          <w:lang w:val="en-US"/>
+        </w:rPr>
+        <w:t>s</w:t>
+      </w:r>
+      <w:r>
+        <w:rPr>
+          <w:rFonts w:asciiTheme="minorHAnsi" w:hAnsiTheme="minorHAnsi" w:cstheme="minorHAnsi"/>
+          <w:sz w:val="21"/>
+          <w:szCs w:val="21"/>
+          <w:lang w:val="en-US"/>
+        </w:rPr>
+        <w:t xml:space="preserve"> </w:t>
       </w:r>
     </w:p>
     <w:p>
@@ -734,7 +770,6 @@
     <w:p>
       <w:pPr>
         <w:pStyle w:val="NormalWeb"/>
-        <w:jc w:val="both"/>
         <w:rPr>
           <w:rFonts w:asciiTheme="minorHAnsi" w:hAnsiTheme="minorHAnsi" w:cstheme="minorHAnsi"/>
           <w:b/>
@@ -763,7 +798,29 @@
           <w:szCs w:val="21"/>
           <w:lang w:val="en-US"/>
         </w:rPr>
-        <w:t>JUNE/20 - Current</w:t>
+        <w:t>20</w:t>
+      </w:r>
+      <w:r>
+        <w:rPr>
+          <w:rFonts w:asciiTheme="minorHAnsi" w:hAnsiTheme="minorHAnsi" w:cstheme="minorHAnsi"/>
+          <w:b/>
+          <w:bCs/>
+          <w:sz w:val="21"/>
+          <w:szCs w:val="21"/>
+          <w:lang w:val="en-US"/>
+        </w:rPr>
+        <w:t>20</w:t>
+      </w:r>
+      <w:r>
+        <w:rPr>
+          <w:rFonts w:asciiTheme="minorHAnsi" w:hAnsiTheme="minorHAnsi" w:cstheme="minorHAnsi"/>
+          <w:b/>
+          <w:bCs/>
+          <w:sz w:val="21"/>
+          <w:szCs w:val="21"/>
+          <w:lang w:val="en-US"/>
+        </w:rPr>
+        <w:t xml:space="preserve"> - Current</w:t>
       </w:r>
       <w:r>
         <w:rPr>
@@ -784,16 +841,6 @@
           <w:szCs w:val="21"/>
           <w:lang w:val="en-US"/>
         </w:rPr>
-        <w:t xml:space="preserve"> -</w:t>
-      </w:r>
-      <w:r>
-        <w:rPr>
-          <w:rFonts w:asciiTheme="minorHAnsi" w:hAnsiTheme="minorHAnsi" w:cstheme="minorHAnsi"/>
-          <w:b/>
-          <w:bCs/>
-          <w:sz w:val="21"/>
-          <w:szCs w:val="21"/>
-        </w:rPr>
         <w:t xml:space="preserve"> </w:t>
       </w:r>
       <w:r>
@@ -805,7 +852,51 @@
           <w:szCs w:val="21"/>
           <w:lang w:val="en-US"/>
         </w:rPr>
-        <w:t xml:space="preserve">Co-Founder </w:t>
+        <w:t>-</w:t>
+      </w:r>
+      <w:r>
+        <w:rPr>
+          <w:rFonts w:asciiTheme="minorHAnsi" w:hAnsiTheme="minorHAnsi" w:cstheme="minorHAnsi"/>
+          <w:b/>
+          <w:bCs/>
+          <w:sz w:val="21"/>
+          <w:szCs w:val="21"/>
+          <w:lang w:val="en-US"/>
+        </w:rPr>
+        <w:t xml:space="preserve"> </w:t>
+      </w:r>
+      <w:r>
+        <w:rPr>
+          <w:rFonts w:asciiTheme="minorHAnsi" w:hAnsiTheme="minorHAnsi" w:cstheme="minorHAnsi"/>
+          <w:b/>
+          <w:bCs/>
+          <w:sz w:val="21"/>
+          <w:szCs w:val="21"/>
+          <w:lang w:val="en-US"/>
+        </w:rPr>
+        <w:t>Co-Founder</w:t>
+      </w:r>
+      <w:r>
+        <w:rPr>
+          <w:rFonts w:asciiTheme="minorHAnsi" w:hAnsiTheme="minorHAnsi" w:cstheme="minorHAnsi"/>
+          <w:b/>
+          <w:bCs/>
+          <w:sz w:val="21"/>
+          <w:szCs w:val="21"/>
+          <w:lang w:val="en-US"/>
+        </w:rPr>
+        <w:t xml:space="preserve"> –</w:t>
+      </w:r>
+      <w:r>
+        <w:rPr>
+          <w:rFonts w:asciiTheme="minorHAnsi" w:hAnsiTheme="minorHAnsi" w:cstheme="minorHAnsi"/>
+          <w:b/>
+          <w:bCs/>
+          <w:sz w:val="21"/>
+          <w:szCs w:val="21"/>
+          <w:lang w:val="en-US"/>
+        </w:rPr>
+        <w:t xml:space="preserve"> </w:t>
       </w:r>
       <w:r>
         <w:rPr>
@@ -838,7 +929,7 @@
           <w:szCs w:val="21"/>
           <w:lang w:val="en-US"/>
         </w:rPr>
-        <w:t xml:space="preserve"> Index</w:t>
+        <w:t>Index</w:t>
       </w:r>
       <w:r>
         <w:rPr>
@@ -1006,7 +1097,7 @@
           <w:szCs w:val="21"/>
           <w:lang w:val="en-US"/>
         </w:rPr>
-        <w:t xml:space="preserve">eading a team of 2 in the design, development and deployment of the </w:t>
+        <w:t xml:space="preserve">eading a team of 2 </w:t>
       </w:r>
       <w:r>
         <w:rPr>
@@ -1015,6 +1106,24 @@
           <w:szCs w:val="21"/>
           <w:lang w:val="en-US"/>
         </w:rPr>
+        <w:t>during</w:t>
+      </w:r>
+      <w:r>
+        <w:rPr>
+          <w:rFonts w:cstheme="minorHAnsi"/>
+          <w:sz w:val="21"/>
+          <w:szCs w:val="21"/>
+          <w:lang w:val="en-US"/>
+        </w:rPr>
+        <w:t xml:space="preserve"> the design, development and deployment of the </w:t>
+      </w:r>
+      <w:r>
+        <w:rPr>
+          <w:rFonts w:cstheme="minorHAnsi"/>
+          <w:sz w:val="21"/>
+          <w:szCs w:val="21"/>
+          <w:lang w:val="en-US"/>
+        </w:rPr>
         <w:t>MVP</w:t>
       </w:r>
       <w:r>
@@ -1025,6 +1134,63 @@
           <w:lang w:val="en-US"/>
         </w:rPr>
         <w:t>.</w:t>
+      </w:r>
+    </w:p>
+    <w:p>
+      <w:pPr>
+        <w:pStyle w:val="ListParagraph"/>
+        <w:numPr>
+          <w:ilvl w:val="0"/>
+          <w:numId w:val="1"/>
+        </w:numPr>
+        <w:rPr>
+          <w:sz w:val="21"/>
+          <w:szCs w:val="21"/>
+          <w:lang w:val="en-US"/>
+        </w:rPr>
+      </w:pPr>
+      <w:r>
+        <w:rPr>
+          <w:sz w:val="21"/>
+          <w:szCs w:val="21"/>
+          <w:lang w:val="en-US"/>
+        </w:rPr>
+        <w:t xml:space="preserve">Product and brand development for the challenges our target market faces. </w:t>
+      </w:r>
+    </w:p>
+    <w:p>
+      <w:pPr>
+        <w:pStyle w:val="ListParagraph"/>
+        <w:numPr>
+          <w:ilvl w:val="0"/>
+          <w:numId w:val="1"/>
+        </w:numPr>
+        <w:rPr>
+          <w:lang w:val="en-US"/>
+        </w:rPr>
+      </w:pPr>
+      <w:r>
+        <w:rPr>
+          <w:sz w:val="21"/>
+          <w:szCs w:val="21"/>
+          <w:lang w:val="en-US"/>
+        </w:rPr>
+        <w:t>Analysis within market responses</w:t>
+      </w:r>
+      <w:r>
+        <w:rPr>
+          <w:lang w:val="en-US"/>
+        </w:rPr>
+        <w:t>.</w:t>
+      </w:r>
+      <w:r>
+        <w:rPr>
+          <w:rFonts w:cstheme="minorHAnsi"/>
+          <w:sz w:val="21"/>
+          <w:szCs w:val="21"/>
+          <w:lang w:val="en-US"/>
+        </w:rPr>
+        <w:t xml:space="preserve">  </w:t>
       </w:r>
     </w:p>
     <w:p>
@@ -1049,148 +1215,6 @@
           <w:szCs w:val="21"/>
           <w:lang w:val="en-US"/>
         </w:rPr>
-        <w:t>Product</w:t>
-      </w:r>
-      <w:r>
-        <w:rPr>
-          <w:rFonts w:cstheme="minorHAnsi"/>
-          <w:sz w:val="21"/>
-          <w:szCs w:val="21"/>
-          <w:lang w:val="en-US"/>
-        </w:rPr>
-        <w:t xml:space="preserve"> and </w:t>
-      </w:r>
-      <w:r>
-        <w:rPr>
-          <w:rFonts w:cstheme="minorHAnsi"/>
-          <w:sz w:val="21"/>
-          <w:szCs w:val="21"/>
-          <w:lang w:val="en-US"/>
-        </w:rPr>
-        <w:t>brand</w:t>
-      </w:r>
-      <w:r>
-        <w:rPr>
-          <w:rFonts w:cstheme="minorHAnsi"/>
-          <w:sz w:val="21"/>
-          <w:szCs w:val="21"/>
-          <w:lang w:val="en-US"/>
-        </w:rPr>
-        <w:t xml:space="preserve"> development </w:t>
-      </w:r>
-      <w:r>
-        <w:rPr>
-          <w:rFonts w:cstheme="minorHAnsi"/>
-          <w:sz w:val="21"/>
-          <w:szCs w:val="21"/>
-          <w:lang w:val="en-US"/>
-        </w:rPr>
-        <w:t xml:space="preserve">to </w:t>
-      </w:r>
-      <w:r>
-        <w:rPr>
-          <w:rFonts w:cstheme="minorHAnsi"/>
-          <w:sz w:val="21"/>
-          <w:szCs w:val="21"/>
-          <w:lang w:val="en-US"/>
-        </w:rPr>
-        <w:t>create</w:t>
-      </w:r>
-      <w:r>
-        <w:rPr>
-          <w:rFonts w:cstheme="minorHAnsi"/>
-          <w:sz w:val="21"/>
-          <w:szCs w:val="21"/>
-          <w:lang w:val="en-US"/>
-        </w:rPr>
-        <w:t xml:space="preserve"> </w:t>
-      </w:r>
-      <w:r>
-        <w:rPr>
-          <w:rFonts w:cstheme="minorHAnsi"/>
-          <w:sz w:val="21"/>
-          <w:szCs w:val="21"/>
-          <w:lang w:val="en-US"/>
-        </w:rPr>
-        <w:t>a</w:t>
-      </w:r>
-      <w:r>
-        <w:rPr>
-          <w:rFonts w:cstheme="minorHAnsi"/>
-          <w:sz w:val="21"/>
-          <w:szCs w:val="21"/>
-          <w:lang w:val="en-US"/>
-        </w:rPr>
-        <w:t xml:space="preserve"> </w:t>
-      </w:r>
-      <w:r>
-        <w:rPr>
-          <w:rFonts w:cstheme="minorHAnsi"/>
-          <w:sz w:val="21"/>
-          <w:szCs w:val="21"/>
-          <w:lang w:val="en-US"/>
-        </w:rPr>
-        <w:t xml:space="preserve">solution to the problem </w:t>
-      </w:r>
-      <w:r>
-        <w:rPr>
-          <w:rFonts w:cstheme="minorHAnsi"/>
-          <w:sz w:val="21"/>
-          <w:szCs w:val="21"/>
-          <w:lang w:val="en-US"/>
-        </w:rPr>
-        <w:t xml:space="preserve">that </w:t>
-      </w:r>
-      <w:r>
-        <w:rPr>
-          <w:rFonts w:cstheme="minorHAnsi"/>
-          <w:sz w:val="21"/>
-          <w:szCs w:val="21"/>
-          <w:lang w:val="en-US"/>
-        </w:rPr>
-        <w:t>our target market faces to begin testing our assumptions and the market</w:t>
-      </w:r>
-      <w:r>
-        <w:rPr>
-          <w:rFonts w:cstheme="minorHAnsi"/>
-          <w:sz w:val="21"/>
-          <w:szCs w:val="21"/>
-          <w:lang w:val="en-US"/>
-        </w:rPr>
-        <w:t>’</w:t>
-      </w:r>
-      <w:r>
-        <w:rPr>
-          <w:rFonts w:cstheme="minorHAnsi"/>
-          <w:sz w:val="21"/>
-          <w:szCs w:val="21"/>
-          <w:lang w:val="en-US"/>
-        </w:rPr>
-        <w:t xml:space="preserve">s response.  </w:t>
-      </w:r>
-    </w:p>
-    <w:p>
-      <w:pPr>
-        <w:pStyle w:val="ListParagraph"/>
-        <w:numPr>
-          <w:ilvl w:val="0"/>
-          <w:numId w:val="1"/>
-        </w:numPr>
-        <w:jc w:val="both"/>
-        <w:rPr>
-          <w:rFonts w:cstheme="minorHAnsi"/>
-          <w:sz w:val="21"/>
-          <w:szCs w:val="21"/>
-          <w:lang w:val="en-US"/>
-        </w:rPr>
-      </w:pPr>
-      <w:r>
-        <w:rPr>
-          <w:rFonts w:cstheme="minorHAnsi"/>
-          <w:sz w:val="21"/>
-          <w:szCs w:val="21"/>
-          <w:lang w:val="en-US"/>
-        </w:rPr>
         <w:t xml:space="preserve">Main full stack developer </w:t>
       </w:r>
       <w:r>
@@ -1250,28 +1274,7 @@
           <w:sz w:val="21"/>
           <w:szCs w:val="21"/>
         </w:rPr>
-        <w:t>(</w:t>
-      </w:r>
-      <w:r>
-        <w:rPr>
-          <w:rFonts w:asciiTheme="minorHAnsi" w:hAnsiTheme="minorHAnsi" w:cstheme="minorHAnsi"/>
-          <w:b/>
-          <w:bCs/>
-          <w:sz w:val="21"/>
-          <w:szCs w:val="21"/>
-          <w:lang w:val="en-US"/>
-        </w:rPr>
-        <w:t>S</w:t>
-      </w:r>
-      <w:r>
-        <w:rPr>
-          <w:rFonts w:asciiTheme="minorHAnsi" w:hAnsiTheme="minorHAnsi" w:cstheme="minorHAnsi"/>
-          <w:b/>
-          <w:bCs/>
-          <w:sz w:val="21"/>
-          <w:szCs w:val="21"/>
-        </w:rPr>
-        <w:t xml:space="preserve">ummer 2018) </w:t>
+        <w:t xml:space="preserve">(2018) </w:t>
       </w:r>
       <w:r>
         <w:rPr>
@@ -1642,16 +1645,43 @@
           <w:szCs w:val="21"/>
           <w:lang w:val="en-US"/>
         </w:rPr>
-        <w:t xml:space="preserve"> in order to optimize the system and future development</w:t>
-      </w:r>
-      <w:r>
-        <w:rPr>
-          <w:rFonts w:asciiTheme="minorHAnsi" w:hAnsiTheme="minorHAnsi" w:cstheme="minorHAnsi"/>
-          <w:sz w:val="21"/>
-          <w:szCs w:val="21"/>
-          <w:lang w:val="en-US"/>
-        </w:rPr>
-        <w:t xml:space="preserve">, by recording user behavior and crating real time reporting interface for managers. </w:t>
+        <w:t xml:space="preserve"> </w:t>
+      </w:r>
+      <w:r>
+        <w:rPr>
+          <w:rFonts w:asciiTheme="minorHAnsi" w:hAnsiTheme="minorHAnsi" w:cstheme="minorHAnsi"/>
+          <w:sz w:val="21"/>
+          <w:szCs w:val="21"/>
+          <w:lang w:val="en-US"/>
+        </w:rPr>
+        <w:t>focused in optimization and further development.</w:t>
+      </w:r>
+      <w:r>
+        <w:rPr>
+          <w:rFonts w:asciiTheme="minorHAnsi" w:hAnsiTheme="minorHAnsi" w:cstheme="minorHAnsi"/>
+          <w:sz w:val="21"/>
+          <w:szCs w:val="21"/>
+          <w:lang w:val="en-US"/>
+        </w:rPr>
+        <w:t xml:space="preserve"> </w:t>
+      </w:r>
+      <w:r>
+        <w:rPr>
+          <w:rFonts w:asciiTheme="minorHAnsi" w:hAnsiTheme="minorHAnsi" w:cstheme="minorHAnsi"/>
+          <w:sz w:val="21"/>
+          <w:szCs w:val="21"/>
+          <w:lang w:val="en-US"/>
+        </w:rPr>
+        <w:t>B</w:t>
+      </w:r>
+      <w:r>
+        <w:rPr>
+          <w:rFonts w:asciiTheme="minorHAnsi" w:hAnsiTheme="minorHAnsi" w:cstheme="minorHAnsi"/>
+          <w:sz w:val="21"/>
+          <w:szCs w:val="21"/>
+          <w:lang w:val="en-US"/>
+        </w:rPr>
+        <w:t xml:space="preserve">y recording user behavior and crating real time reporting interface for managers. </w:t>
       </w:r>
     </w:p>
     <w:p>
@@ -1699,7 +1729,7 @@
           <w:sz w:val="21"/>
           <w:szCs w:val="21"/>
         </w:rPr>
-        <w:t xml:space="preserve">(Summer 2017) </w:t>
+        <w:t xml:space="preserve">(2017) </w:t>
       </w:r>
       <w:r>
         <w:rPr>
@@ -1845,7 +1875,25 @@
           <w:szCs w:val="21"/>
           <w:lang w:val="en-US"/>
         </w:rPr>
-        <w:t xml:space="preserve"> by implementing a platform that analyses git commits and common mistakes in code that impact time and space complexity, as well as code readability</w:t>
+        <w:t xml:space="preserve"> by </w:t>
+      </w:r>
+      <w:r>
+        <w:rPr>
+          <w:rFonts w:asciiTheme="minorHAnsi" w:hAnsiTheme="minorHAnsi" w:cstheme="minorHAnsi"/>
+          <w:sz w:val="21"/>
+          <w:szCs w:val="21"/>
+          <w:lang w:val="en-US"/>
+        </w:rPr>
+        <w:t>deploying</w:t>
+      </w:r>
+      <w:r>
+        <w:rPr>
+          <w:rFonts w:asciiTheme="minorHAnsi" w:hAnsiTheme="minorHAnsi" w:cstheme="minorHAnsi"/>
+          <w:sz w:val="21"/>
+          <w:szCs w:val="21"/>
+          <w:lang w:val="en-US"/>
+        </w:rPr>
+        <w:t xml:space="preserve"> a platform that analyses git commits and common mistakes in code that impact time and space complexity, as well as code readability</w:t>
       </w:r>
       <w:r>
         <w:rPr>
@@ -1886,49 +1934,7 @@
           <w:sz w:val="21"/>
           <w:szCs w:val="21"/>
         </w:rPr>
-        <w:t>(</w:t>
-      </w:r>
-      <w:r>
-        <w:rPr>
-          <w:rFonts w:asciiTheme="minorHAnsi" w:hAnsiTheme="minorHAnsi" w:cstheme="minorHAnsi"/>
-          <w:b/>
-          <w:bCs/>
-          <w:sz w:val="21"/>
-          <w:szCs w:val="21"/>
-          <w:lang w:val="en-US"/>
-        </w:rPr>
-        <w:t>SEP</w:t>
-      </w:r>
-      <w:r>
-        <w:rPr>
-          <w:rFonts w:asciiTheme="minorHAnsi" w:hAnsiTheme="minorHAnsi" w:cstheme="minorHAnsi"/>
-          <w:b/>
-          <w:bCs/>
-          <w:sz w:val="21"/>
-          <w:szCs w:val="21"/>
-        </w:rPr>
-        <w:t xml:space="preserve"> – </w:t>
-      </w:r>
-      <w:r>
-        <w:rPr>
-          <w:rFonts w:asciiTheme="minorHAnsi" w:hAnsiTheme="minorHAnsi" w:cstheme="minorHAnsi"/>
-          <w:b/>
-          <w:bCs/>
-          <w:sz w:val="21"/>
-          <w:szCs w:val="21"/>
-          <w:lang w:val="en-US"/>
-        </w:rPr>
-        <w:t>DEC</w:t>
-      </w:r>
-      <w:r>
-        <w:rPr>
-          <w:rFonts w:asciiTheme="minorHAnsi" w:hAnsiTheme="minorHAnsi" w:cstheme="minorHAnsi"/>
-          <w:b/>
-          <w:bCs/>
-          <w:sz w:val="21"/>
-          <w:szCs w:val="21"/>
-        </w:rPr>
-        <w:t xml:space="preserve"> 2015)</w:t>
+        <w:t>(2015)</w:t>
       </w:r>
       <w:r>
         <w:rPr>
@@ -2149,50 +2155,9 @@
           <w:bCs/>
           <w:sz w:val="21"/>
           <w:szCs w:val="21"/>
-        </w:rPr>
-        <w:t>(</w:t>
-      </w:r>
-      <w:r>
-        <w:rPr>
-          <w:rFonts w:asciiTheme="minorHAnsi" w:hAnsiTheme="minorHAnsi" w:cstheme="minorHAnsi"/>
-          <w:b/>
-          <w:bCs/>
-          <w:sz w:val="21"/>
-          <w:szCs w:val="21"/>
-          <w:lang w:val="en-US"/>
-        </w:rPr>
-        <w:t>Six</w:t>
-      </w:r>
-      <w:r>
-        <w:rPr>
-          <w:rFonts w:asciiTheme="minorHAnsi" w:hAnsiTheme="minorHAnsi" w:cstheme="minorHAnsi"/>
-          <w:b/>
-          <w:bCs/>
-          <w:sz w:val="21"/>
-          <w:szCs w:val="21"/>
-        </w:rPr>
-        <w:t xml:space="preserve"> Semester</w:t>
-      </w:r>
-      <w:r>
-        <w:rPr>
-          <w:rFonts w:asciiTheme="minorHAnsi" w:hAnsiTheme="minorHAnsi" w:cstheme="minorHAnsi"/>
-          <w:b/>
-          <w:bCs/>
-          <w:sz w:val="21"/>
-          <w:szCs w:val="21"/>
-          <w:lang w:val="en-US"/>
-        </w:rPr>
-        <w:t>s</w:t>
-      </w:r>
-      <w:r>
-        <w:rPr>
-          <w:rFonts w:asciiTheme="minorHAnsi" w:hAnsiTheme="minorHAnsi" w:cstheme="minorHAnsi"/>
-          <w:b/>
-          <w:bCs/>
-          <w:sz w:val="21"/>
-          <w:szCs w:val="21"/>
-        </w:rPr>
-        <w:t xml:space="preserve">) </w:t>
+          <w:lang w:val="en-US"/>
+        </w:rPr>
+        <w:t xml:space="preserve"> </w:t>
       </w:r>
       <w:r>
         <w:rPr>
@@ -2246,11 +2211,87 @@
         <w:t xml:space="preserve">, Graphical Information Systems, Data sources, Data analysis, Graphical Marketing, Busines Analysis </w:t>
       </w:r>
     </w:p>
+    <w:p>
+      <w:pPr>
+        <w:pStyle w:val="NormalWeb"/>
+        <w:jc w:val="both"/>
+        <w:rPr>
+          <w:rFonts w:asciiTheme="minorHAnsi" w:hAnsiTheme="minorHAnsi" w:cstheme="minorHAnsi"/>
+          <w:sz w:val="21"/>
+          <w:szCs w:val="21"/>
+          <w:lang w:val="en-US"/>
+        </w:rPr>
+      </w:pPr>
+      <w:r>
+        <w:rPr>
+          <w:rFonts w:cstheme="minorHAnsi"/>
+          <w:noProof/>
+          <w:sz w:val="21"/>
+          <w:szCs w:val="21"/>
+          <w:lang w:val="en-US"/>
+        </w:rPr>
+        <w:drawing>
+          <wp:anchor distT="0" distB="0" distL="114300" distR="114300" simplePos="0" relativeHeight="251658240" behindDoc="0" locked="0" layoutInCell="1" allowOverlap="1" wp14:anchorId="08394A19" wp14:editId="2EC4625B">
+            <wp:simplePos x="0" y="0"/>
+            <wp:positionH relativeFrom="column">
+              <wp:posOffset>818662</wp:posOffset>
+            </wp:positionH>
+            <wp:positionV relativeFrom="paragraph">
+              <wp:posOffset>325901</wp:posOffset>
+            </wp:positionV>
+            <wp:extent cx="1364567" cy="1364567"/>
+            <wp:effectExtent l="0" t="0" r="0" b="0"/>
+            <wp:wrapNone/>
+            <wp:docPr id="1" name="Picture 1" descr="A picture containing drawing, plate&#10;&#10;Description automatically generated"/>
+            <wp:cNvGraphicFramePr>
+              <a:graphicFrameLocks xmlns:a="http://schemas.openxmlformats.org/drawingml/2006/main" noChangeAspect="1"/>
+            </wp:cNvGraphicFramePr>
+            <a:graphic xmlns:a="http://schemas.openxmlformats.org/drawingml/2006/main">
+              <a:graphicData uri="http://schemas.openxmlformats.org/drawingml/2006/picture">
+                <pic:pic xmlns:pic="http://schemas.openxmlformats.org/drawingml/2006/picture">
+                  <pic:nvPicPr>
+                    <pic:cNvPr id="1" name="Picture 1" descr="A picture containing drawing, plate&#10;&#10;Description automatically generated"/>
+                    <pic:cNvPicPr/>
+                  </pic:nvPicPr>
+                  <pic:blipFill>
+                    <a:blip r:embed="rId7" cstate="print">
+                      <a:extLst>
+                        <a:ext uri="{28A0092B-C50C-407E-A947-70E740481C1C}">
+                          <a14:useLocalDpi xmlns:a14="http://schemas.microsoft.com/office/drawing/2010/main" val="0"/>
+                        </a:ext>
+                      </a:extLst>
+                    </a:blip>
+                    <a:stretch>
+                      <a:fillRect/>
+                    </a:stretch>
+                  </pic:blipFill>
+                  <pic:spPr>
+                    <a:xfrm>
+                      <a:off x="0" y="0"/>
+                      <a:ext cx="1364567" cy="1364567"/>
+                    </a:xfrm>
+                    <a:prstGeom prst="rect">
+                      <a:avLst/>
+                    </a:prstGeom>
+                  </pic:spPr>
+                </pic:pic>
+              </a:graphicData>
+            </a:graphic>
+            <wp14:sizeRelH relativeFrom="page">
+              <wp14:pctWidth>0</wp14:pctWidth>
+            </wp14:sizeRelH>
+            <wp14:sizeRelV relativeFrom="page">
+              <wp14:pctHeight>0</wp14:pctHeight>
+            </wp14:sizeRelV>
+          </wp:anchor>
+        </w:drawing>
+      </w:r>
+    </w:p>
     <w:sectPr>
-      <w:headerReference w:type="default" r:id="rId7"/>
-      <w:footerReference w:type="default" r:id="rId8"/>
+      <w:headerReference w:type="default" r:id="rId8"/>
+      <w:footerReference w:type="default" r:id="rId9"/>
       <w:pgSz w:w="12240" w:h="15840"/>
-      <w:pgMar w:top="1440" w:right="1440" w:bottom="1440" w:left="1440" w:header="708" w:footer="708" w:gutter="0"/>
+      <w:pgMar w:top="720" w:right="720" w:bottom="720" w:left="720" w:header="708" w:footer="708" w:gutter="0"/>
       <w:cols w:num="2" w:space="708"/>
       <w:docGrid w:linePitch="360"/>
     </w:sectPr>
@@ -2407,6 +2448,18 @@
       </w:rPr>
       <w:t>PARAS</w:t>
     </w:r>
+  </w:p>
+  <w:p>
+    <w:pPr>
+      <w:pStyle w:val="Header"/>
+      <w:jc w:val="center"/>
+      <w:rPr>
+        <w:color w:val="000000" w:themeColor="text1"/>
+        <w:sz w:val="36"/>
+        <w:szCs w:val="36"/>
+        <w:lang w:val="en-US"/>
+      </w:rPr>
+    </w:pPr>
   </w:p>
 </w:hdr>
 </file>
@@ -3115,6 +3168,7 @@
     <w:lsdException w:name="HTML Sample" w:semiHidden="1" w:unhideWhenUsed="1"/>
     <w:lsdException w:name="HTML Typewriter" w:semiHidden="1" w:unhideWhenUsed="1"/>
     <w:lsdException w:name="HTML Variable" w:semiHidden="1" w:unhideWhenUsed="1"/>
+    <w:lsdException w:name="Normal Table" w:semiHidden="1" w:unhideWhenUsed="1"/>
     <w:lsdException w:name="annotation subject" w:semiHidden="1" w:unhideWhenUsed="1"/>
     <w:lsdException w:name="No List" w:semiHidden="1" w:unhideWhenUsed="1"/>
     <w:lsdException w:name="Outline List 1" w:semiHidden="1" w:unhideWhenUsed="1"/>
@@ -3157,8 +3211,11 @@
     <w:lsdException w:name="Table Contemporary" w:semiHidden="1" w:unhideWhenUsed="1"/>
     <w:lsdException w:name="Table Elegant" w:semiHidden="1" w:unhideWhenUsed="1"/>
     <w:lsdException w:name="Table Professional" w:semiHidden="1" w:unhideWhenUsed="1"/>
+    <w:lsdException w:name="Table Subtle 1" w:semiHidden="1" w:unhideWhenUsed="1"/>
     <w:lsdException w:name="Table Subtle 2" w:semiHidden="1" w:unhideWhenUsed="1"/>
     <w:lsdException w:name="Table Web 1" w:semiHidden="1" w:unhideWhenUsed="1"/>
+    <w:lsdException w:name="Table Web 2" w:semiHidden="1" w:unhideWhenUsed="1"/>
+    <w:lsdException w:name="Table Web 3" w:semiHidden="1" w:unhideWhenUsed="1"/>
     <w:lsdException w:name="Balloon Text" w:semiHidden="1" w:unhideWhenUsed="1"/>
     <w:lsdException w:name="Table Grid" w:uiPriority="39"/>
     <w:lsdException w:name="Table Theme" w:semiHidden="1" w:unhideWhenUsed="1"/>

</xml_diff>